<commit_message>
Front-end finished + background run + small issues && routes + clean
</commit_message>
<xml_diff>
--- a/test-1.docx
+++ b/test-1.docx
@@ -119,7 +119,7 @@
         <w:pStyle w:val="EndereodoDestinatrio"/>
       </w:pPr>
       <w:r>
-        <w:t>08-Jul-2018</w:t>
+        <w:t>09-Jul-2018</w:t>
       </w:r>
     </w:p>
     <w:p>
@@ -202,7 +202,7 @@
         <w:tab/>
       </w:r>
       <w:r>
-        <w:t>Mr-Sequeira</w:t>
+        <w:t>vagrant</w:t>
       </w:r>
     </w:p>
     <w:p>
@@ -210,7 +210,7 @@
         <w:tab/>
       </w:r>
       <w:r>
-        <w:t/>
+        <w:t>x86_64</w:t>
       </w:r>
     </w:p>
     <w:p>
@@ -218,7 +218,7 @@
         <w:tab/>
       </w:r>
       <w:r>
-        <w:t>4.4.0-17134-Microsoft</w:t>
+        <w:t>4.4.0-87-generic</w:t>
       </w:r>
     </w:p>
     <w:p>
@@ -234,7 +234,7 @@
         <w:tab/>
       </w:r>
       <w:r>
-        <w:t>#112-Microsoft Thu Jun 07 22:57:00 PST 2018</w:t>
+        <w:t>#110-Ubuntu SMP Tue Jul 18 12:55:35 UTC 2017</w:t>
       </w:r>
       <w:r>
         <w:t xml:space="preserve"> </w:t>

</xml_diff>